<commit_message>
new folder names added
</commit_message>
<xml_diff>
--- a/Raise_Defects.docx
+++ b/Raise_Defects.docx
@@ -57,7 +57,23 @@
           <w:sz w:val="32"/>
           <w:szCs w:val="32"/>
         </w:rPr>
-        <w:t xml:space="preserve">Without selecting any product, we can place order / purchase  in the cart </w:t>
+        <w:t xml:space="preserve">Without selecting any product, we can place order / </w:t>
+      </w:r>
+      <w:proofErr w:type="gramStart"/>
+      <w:r>
+        <w:rPr>
+          <w:sz w:val="32"/>
+          <w:szCs w:val="32"/>
+        </w:rPr>
+        <w:t>purchase  in</w:t>
+      </w:r>
+      <w:proofErr w:type="gramEnd"/>
+      <w:r>
+        <w:rPr>
+          <w:sz w:val="32"/>
+          <w:szCs w:val="32"/>
+        </w:rPr>
+        <w:t xml:space="preserve"> the cart </w:t>
       </w:r>
     </w:p>
     <w:p>
@@ -243,7 +259,23 @@
           <w:sz w:val="32"/>
           <w:szCs w:val="32"/>
         </w:rPr>
-        <w:t xml:space="preserve">User is able to purchase even without adding anything to the cart </w:t>
+        <w:t xml:space="preserve">User </w:t>
+      </w:r>
+      <w:proofErr w:type="gramStart"/>
+      <w:r>
+        <w:rPr>
+          <w:sz w:val="32"/>
+          <w:szCs w:val="32"/>
+        </w:rPr>
+        <w:t>is able to</w:t>
+      </w:r>
+      <w:proofErr w:type="gramEnd"/>
+      <w:r>
+        <w:rPr>
+          <w:sz w:val="32"/>
+          <w:szCs w:val="32"/>
+        </w:rPr>
+        <w:t xml:space="preserve"> purchase even without adding anything to the cart </w:t>
       </w:r>
     </w:p>
     <w:p>
@@ -287,28 +319,7 @@
           <w:sz w:val="32"/>
           <w:szCs w:val="32"/>
         </w:rPr>
-        <w:t>While clicking on ‘Place Order’ it</w:t>
-      </w:r>
-      <w:r>
-        <w:rPr>
-          <w:sz w:val="32"/>
-          <w:szCs w:val="32"/>
-        </w:rPr>
-        <w:t xml:space="preserve"> shows</w:t>
-      </w:r>
-      <w:r>
-        <w:rPr>
-          <w:sz w:val="32"/>
-          <w:szCs w:val="32"/>
-        </w:rPr>
-        <w:t xml:space="preserve"> </w:t>
-      </w:r>
-      <w:r>
-        <w:rPr>
-          <w:sz w:val="32"/>
-          <w:szCs w:val="32"/>
-        </w:rPr>
-        <w:t xml:space="preserve">the ‘Place Order’ form. </w:t>
+        <w:t xml:space="preserve">While clicking on ‘Place Order’ it shows the ‘Place Order’ form. </w:t>
       </w:r>
     </w:p>
     <w:p>
@@ -330,50 +341,22 @@
           <w:sz w:val="32"/>
           <w:szCs w:val="32"/>
         </w:rPr>
-        <w:t xml:space="preserve"> </w:t>
-      </w:r>
-      <w:r>
-        <w:rPr>
-          <w:sz w:val="32"/>
-          <w:szCs w:val="32"/>
-        </w:rPr>
-        <w:t xml:space="preserve"> Low priority – </w:t>
-      </w:r>
-      <w:r>
-        <w:rPr>
-          <w:sz w:val="32"/>
-          <w:szCs w:val="32"/>
-        </w:rPr>
-        <w:t>P</w:t>
-      </w:r>
-      <w:r>
-        <w:rPr>
-          <w:sz w:val="32"/>
-          <w:szCs w:val="32"/>
-        </w:rPr>
-        <w:t>1</w:t>
-      </w:r>
-    </w:p>
-    <w:p>
-      <w:pPr>
-        <w:rPr>
-          <w:sz w:val="40"/>
-          <w:szCs w:val="40"/>
-        </w:rPr>
-      </w:pPr>
-      <w:r>
-        <w:rPr>
-          <w:sz w:val="40"/>
-          <w:szCs w:val="40"/>
-        </w:rPr>
-        <w:t>Severity:</w:t>
-      </w:r>
-      <w:r>
-        <w:rPr>
-          <w:sz w:val="40"/>
-          <w:szCs w:val="40"/>
-        </w:rPr>
-        <w:t xml:space="preserve"> </w:t>
+        <w:t xml:space="preserve">  Low priority – P1</w:t>
+      </w:r>
+    </w:p>
+    <w:p>
+      <w:pPr>
+        <w:rPr>
+          <w:sz w:val="40"/>
+          <w:szCs w:val="40"/>
+        </w:rPr>
+      </w:pPr>
+      <w:r>
+        <w:rPr>
+          <w:sz w:val="40"/>
+          <w:szCs w:val="40"/>
+        </w:rPr>
+        <w:t xml:space="preserve">Severity: </w:t>
       </w:r>
       <w:r>
         <w:rPr>
@@ -571,7 +554,7 @@
         <w:pStyle w:val="ListParagraph"/>
         <w:numPr>
           <w:ilvl w:val="0"/>
-          <w:numId w:val="1"/>
+          <w:numId w:val="2"/>
         </w:numPr>
         <w:rPr>
           <w:sz w:val="32"/>
@@ -615,7 +598,7 @@
         <w:pStyle w:val="ListParagraph"/>
         <w:numPr>
           <w:ilvl w:val="0"/>
-          <w:numId w:val="1"/>
+          <w:numId w:val="2"/>
         </w:numPr>
         <w:rPr>
           <w:sz w:val="32"/>
@@ -635,7 +618,7 @@
         <w:pStyle w:val="ListParagraph"/>
         <w:numPr>
           <w:ilvl w:val="0"/>
-          <w:numId w:val="1"/>
+          <w:numId w:val="2"/>
         </w:numPr>
         <w:rPr>
           <w:sz w:val="32"/>
@@ -655,7 +638,7 @@
         <w:pStyle w:val="ListParagraph"/>
         <w:numPr>
           <w:ilvl w:val="0"/>
-          <w:numId w:val="1"/>
+          <w:numId w:val="2"/>
         </w:numPr>
         <w:rPr>
           <w:sz w:val="32"/>
@@ -710,7 +693,7 @@
         <w:pStyle w:val="ListParagraph"/>
         <w:numPr>
           <w:ilvl w:val="0"/>
-          <w:numId w:val="1"/>
+          <w:numId w:val="2"/>
         </w:numPr>
         <w:rPr>
           <w:sz w:val="32"/>
@@ -883,6 +866,7 @@
           <w:szCs w:val="40"/>
         </w:rPr>
       </w:pPr>
+      <w:proofErr w:type="gramStart"/>
       <w:r>
         <w:rPr>
           <w:sz w:val="40"/>
@@ -904,6 +888,7 @@
         </w:rPr>
         <w:t>:</w:t>
       </w:r>
+      <w:proofErr w:type="gramEnd"/>
       <w:r>
         <w:rPr>
           <w:sz w:val="32"/>
@@ -1122,9 +1107,9 @@
 <file path=word/numbering.xml><?xml version="1.0" encoding="utf-8"?>
 <w:numbering xmlns:wpc="http://schemas.microsoft.com/office/word/2010/wordprocessingCanvas" xmlns:cx="http://schemas.microsoft.com/office/drawing/2014/chartex" xmlns:cx1="http://schemas.microsoft.com/office/drawing/2015/9/8/chartex" xmlns:cx2="http://schemas.microsoft.com/office/drawing/2015/10/21/chartex" xmlns:cx3="http://schemas.microsoft.com/office/drawing/2016/5/9/chartex" xmlns:cx4="http://schemas.microsoft.com/office/drawing/2016/5/10/chartex" xmlns:cx5="http://schemas.microsoft.com/office/drawing/2016/5/11/chartex" xmlns:cx6="http://schemas.microsoft.com/office/drawing/2016/5/12/chartex" xmlns:cx7="http://schemas.microsoft.com/office/drawing/2016/5/13/chartex" xmlns:cx8="http://schemas.microsoft.com/office/drawing/2016/5/14/chartex" xmlns:mc="http://schemas.openxmlformats.org/markup-compatibility/2006" xmlns:aink="http://schemas.microsoft.com/office/drawing/2016/ink" xmlns:am3d="http://schemas.microsoft.com/office/drawing/2017/model3d" xmlns:o="urn:schemas-microsoft-com:office:office" xmlns:oel="http://schemas.microsoft.com/office/2019/extlst" xmlns:r="http://schemas.openxmlformats.org/officeDocument/2006/relationships" xmlns:m="http://schemas.openxmlformats.org/officeDocument/2006/math" xmlns:v="urn:schemas-microsoft-com:vml" xmlns:wp14="http://schemas.microsoft.com/office/word/2010/wordprocessingDrawing" xmlns:wp="http://schemas.openxmlformats.org/drawingml/2006/wordprocessingDrawing" xmlns:w10="urn:schemas-microsoft-com:office:word" xmlns:w="http://schemas.openxmlformats.org/wordprocessingml/2006/main" xmlns:w14="http://schemas.microsoft.com/office/word/2010/wordml" xmlns:w15="http://schemas.microsoft.com/office/word/2012/wordml" xmlns:w16cex="http://schemas.microsoft.com/office/word/2018/wordml/cex" xmlns:w16cid="http://schemas.microsoft.com/office/word/2016/wordml/cid" xmlns:w16="http://schemas.microsoft.com/office/word/2018/wordml" xmlns:w16du="http://schemas.microsoft.com/office/word/2023/wordml/word16du" xmlns:w16sdtdh="http://schemas.microsoft.com/office/word/2020/wordml/sdtdatahash" xmlns:w16se="http://schemas.microsoft.com/office/word/2015/wordml/symex" xmlns:wpg="http://schemas.microsoft.com/office/word/2010/wordprocessingGroup" xmlns:wpi="http://schemas.microsoft.com/office/word/2010/wordprocessingInk" xmlns:wne="http://schemas.microsoft.com/office/word/2006/wordml" xmlns:wps="http://schemas.microsoft.com/office/word/2010/wordprocessingShape" mc:Ignorable="w14 w15 w16se w16cid w16 w16cex w16sdtdh w16du wp14">
   <w:abstractNum w:abstractNumId="0" w15:restartNumberingAfterBreak="0">
-    <w:nsid w:val="51EC064B"/>
+    <w:nsid w:val="16D108E0"/>
     <w:multiLevelType w:val="hybridMultilevel"/>
-    <w:tmpl w:val="0F3AA032"/>
+    <w:tmpl w:val="E4DA28B4"/>
     <w:lvl w:ilvl="0" w:tplc="4009000F">
       <w:start w:val="1"/>
       <w:numFmt w:val="decimal"/>
@@ -1210,7 +1195,99 @@
       </w:pPr>
     </w:lvl>
   </w:abstractNum>
+  <w:abstractNum w:abstractNumId="1" w15:restartNumberingAfterBreak="0">
+    <w:nsid w:val="51EC064B"/>
+    <w:multiLevelType w:val="hybridMultilevel"/>
+    <w:tmpl w:val="0F3AA032"/>
+    <w:lvl w:ilvl="0" w:tplc="4009000F">
+      <w:start w:val="1"/>
+      <w:numFmt w:val="decimal"/>
+      <w:lvlText w:val="%1."/>
+      <w:lvlJc w:val="left"/>
+      <w:pPr>
+        <w:ind w:left="720" w:hanging="360"/>
+      </w:pPr>
+      <w:rPr>
+        <w:rFonts w:hint="default"/>
+      </w:rPr>
+    </w:lvl>
+    <w:lvl w:ilvl="1" w:tplc="40090019" w:tentative="1">
+      <w:start w:val="1"/>
+      <w:numFmt w:val="lowerLetter"/>
+      <w:lvlText w:val="%2."/>
+      <w:lvlJc w:val="left"/>
+      <w:pPr>
+        <w:ind w:left="1440" w:hanging="360"/>
+      </w:pPr>
+    </w:lvl>
+    <w:lvl w:ilvl="2" w:tplc="4009001B" w:tentative="1">
+      <w:start w:val="1"/>
+      <w:numFmt w:val="lowerRoman"/>
+      <w:lvlText w:val="%3."/>
+      <w:lvlJc w:val="right"/>
+      <w:pPr>
+        <w:ind w:left="2160" w:hanging="180"/>
+      </w:pPr>
+    </w:lvl>
+    <w:lvl w:ilvl="3" w:tplc="4009000F" w:tentative="1">
+      <w:start w:val="1"/>
+      <w:numFmt w:val="decimal"/>
+      <w:lvlText w:val="%4."/>
+      <w:lvlJc w:val="left"/>
+      <w:pPr>
+        <w:ind w:left="2880" w:hanging="360"/>
+      </w:pPr>
+    </w:lvl>
+    <w:lvl w:ilvl="4" w:tplc="40090019" w:tentative="1">
+      <w:start w:val="1"/>
+      <w:numFmt w:val="lowerLetter"/>
+      <w:lvlText w:val="%5."/>
+      <w:lvlJc w:val="left"/>
+      <w:pPr>
+        <w:ind w:left="3600" w:hanging="360"/>
+      </w:pPr>
+    </w:lvl>
+    <w:lvl w:ilvl="5" w:tplc="4009001B" w:tentative="1">
+      <w:start w:val="1"/>
+      <w:numFmt w:val="lowerRoman"/>
+      <w:lvlText w:val="%6."/>
+      <w:lvlJc w:val="right"/>
+      <w:pPr>
+        <w:ind w:left="4320" w:hanging="180"/>
+      </w:pPr>
+    </w:lvl>
+    <w:lvl w:ilvl="6" w:tplc="4009000F" w:tentative="1">
+      <w:start w:val="1"/>
+      <w:numFmt w:val="decimal"/>
+      <w:lvlText w:val="%7."/>
+      <w:lvlJc w:val="left"/>
+      <w:pPr>
+        <w:ind w:left="5040" w:hanging="360"/>
+      </w:pPr>
+    </w:lvl>
+    <w:lvl w:ilvl="7" w:tplc="40090019" w:tentative="1">
+      <w:start w:val="1"/>
+      <w:numFmt w:val="lowerLetter"/>
+      <w:lvlText w:val="%8."/>
+      <w:lvlJc w:val="left"/>
+      <w:pPr>
+        <w:ind w:left="5760" w:hanging="360"/>
+      </w:pPr>
+    </w:lvl>
+    <w:lvl w:ilvl="8" w:tplc="4009001B" w:tentative="1">
+      <w:start w:val="1"/>
+      <w:numFmt w:val="lowerRoman"/>
+      <w:lvlText w:val="%9."/>
+      <w:lvlJc w:val="right"/>
+      <w:pPr>
+        <w:ind w:left="6480" w:hanging="180"/>
+      </w:pPr>
+    </w:lvl>
+  </w:abstractNum>
   <w:num w:numId="1" w16cid:durableId="1974093891">
+    <w:abstractNumId w:val="1"/>
+  </w:num>
+  <w:num w:numId="2" w16cid:durableId="1794789373">
     <w:abstractNumId w:val="0"/>
   </w:num>
 </w:numbering>
@@ -1620,6 +1697,7 @@
   <w:style w:type="character" w:default="1" w:styleId="DefaultParagraphFont">
     <w:name w:val="Default Paragraph Font"/>
     <w:uiPriority w:val="1"/>
+    <w:semiHidden/>
     <w:unhideWhenUsed/>
   </w:style>
   <w:style w:type="table" w:default="1" w:styleId="TableNormal">

</xml_diff>